<commit_message>
Uploading the updated final report
</commit_message>
<xml_diff>
--- a/IOT Device Identification Using Machine Learning Techniques.docx
+++ b/IOT Device Identification Using Machine Learning Techniques.docx
@@ -385,6 +385,202 @@
           <w:szCs w:val="24"/>
         </w:rPr>
       </w:pPr>
+      <w:r>
+        <w:rPr>
+          <w:rtl w:val="0"/>
+        </w:rPr>
+      </w:r>
+    </w:p>
+    <w:p>
+      <w:pPr>
+        <w:contextualSpacing w:val="0"/>
+        <w:rPr/>
+      </w:pPr>
+      <w:r>
+        <w:rPr>
+          <w:rtl w:val="0"/>
+        </w:rPr>
+        <w:t xml:space="preserve">Previous work has already been conducted about the topic of identifying an IOT device in an organizational environment. The most relevant work in this area is described in a paper about a system called ProfilIOT [1]. The paper describes an experimental environment in which network traffic data was collected from different nine devices (where seven of them were IOT devices). Following the data collection stage, the data was transformed into the form of sessions (TCP connection from its SYN packet to the FIN packet) and a meta-classifier was trained and evaluated. The meta-classifier used session-based classifier which predicts the probability that a given session was originated from this specific device. Following a definition of a threshold, the classifier was also being able to predict whether it was actually originated from the device or not. Eventually, the meta-classifier used these device-specific classifiers in order to predict the device in which a sequence of sessions was originated from. This work used some specific machine learning models like Random Forest, GBM and XGBoost. </w:t>
+      </w:r>
+    </w:p>
+    <w:p>
+      <w:pPr>
+        <w:contextualSpacing w:val="0"/>
+        <w:rPr/>
+      </w:pPr>
+      <w:r>
+        <w:rPr>
+          <w:rtl w:val="0"/>
+        </w:rPr>
+      </w:r>
+    </w:p>
+    <w:p>
+      <w:pPr>
+        <w:contextualSpacing w:val="0"/>
+        <w:rPr/>
+      </w:pPr>
+      <w:r>
+        <w:rPr>
+          <w:rtl w:val="0"/>
+        </w:rPr>
+        <w:t xml:space="preserve">In another paper, a similar mechanism was used for the detection of unauthorized IOT devices in the network using machine learning techniques. Traffic was collected from 17 distinct IOT devices, representing 9 types of IOT devices. Based on a classifications of a 20-sessions sequences and the use of the majority rule the classifier managed to understand whether the device was part of the whitelisted devices. The machine learning model used in this paper was the Random Forest model. The general method proposed in the paper as follows:</w:t>
+      </w:r>
+    </w:p>
+    <w:p>
+      <w:pPr>
+        <w:contextualSpacing w:val="0"/>
+        <w:rPr/>
+      </w:pPr>
+      <w:r>
+        <w:rPr/>
+        <w:drawing>
+          <wp:inline distB="114300" distT="114300" distL="114300" distR="114300">
+            <wp:extent cx="3205163" cy="3046083"/>
+            <wp:effectExtent b="0" l="0" r="0" t="0"/>
+            <wp:docPr id="1" name="image2.png"/>
+            <a:graphic>
+              <a:graphicData uri="http://schemas.openxmlformats.org/drawingml/2006/picture">
+                <pic:pic>
+                  <pic:nvPicPr>
+                    <pic:cNvPr id="0" name="image2.png"/>
+                    <pic:cNvPicPr preferRelativeResize="0"/>
+                  </pic:nvPicPr>
+                  <pic:blipFill>
+                    <a:blip r:embed="rId6"/>
+                    <a:srcRect b="0" l="0" r="0" t="0"/>
+                    <a:stretch>
+                      <a:fillRect/>
+                    </a:stretch>
+                  </pic:blipFill>
+                  <pic:spPr>
+                    <a:xfrm>
+                      <a:off x="0" y="0"/>
+                      <a:ext cx="3205163" cy="3046083"/>
+                    </a:xfrm>
+                    <a:prstGeom prst="rect"/>
+                    <a:ln/>
+                  </pic:spPr>
+                </pic:pic>
+              </a:graphicData>
+            </a:graphic>
+          </wp:inline>
+        </w:drawing>
+      </w:r>
+      <w:r>
+        <w:rPr>
+          <w:rtl w:val="0"/>
+        </w:rPr>
+      </w:r>
+    </w:p>
+    <w:p>
+      <w:pPr>
+        <w:contextualSpacing w:val="0"/>
+        <w:rPr/>
+      </w:pPr>
+      <w:r>
+        <w:rPr>
+          <w:rtl w:val="0"/>
+        </w:rPr>
+        <w:t xml:space="preserve">As can be seen in the diagram above, the whitelisted devices should be defined in advance, learn the “normal” behavior of these devices and training a relevant classifier. Following this training stage, the classifier will be able to determine whether the next ongoing IP streams are of a legitimate device or not. </w:t>
+      </w:r>
+    </w:p>
+    <w:p>
+      <w:pPr>
+        <w:contextualSpacing w:val="0"/>
+        <w:rPr/>
+      </w:pPr>
+      <w:r>
+        <w:rPr>
+          <w:rtl w:val="0"/>
+        </w:rPr>
+      </w:r>
+    </w:p>
+    <w:p>
+      <w:pPr>
+        <w:contextualSpacing w:val="0"/>
+        <w:rPr/>
+      </w:pPr>
+      <w:r>
+        <w:rPr>
+          <w:rtl w:val="0"/>
+        </w:rPr>
+      </w:r>
+    </w:p>
+    <w:p>
+      <w:pPr>
+        <w:contextualSpacing w:val="0"/>
+        <w:rPr/>
+      </w:pPr>
+      <w:r>
+        <w:rPr>
+          <w:rtl w:val="0"/>
+        </w:rPr>
+        <w:t xml:space="preserve"> </w:t>
+      </w:r>
+    </w:p>
+    <w:p>
+      <w:pPr>
+        <w:pStyle w:val="Heading1"/>
+        <w:numPr>
+          <w:ilvl w:val="0"/>
+          <w:numId w:val="1"/>
+        </w:numPr>
+        <w:spacing w:before="200" w:lineRule="auto"/>
+        <w:ind w:left="270" w:hanging="360"/>
+        <w:contextualSpacing w:val="0"/>
+        <w:rPr>
+          <w:rFonts w:ascii="Average" w:cs="Average" w:eastAsia="Average" w:hAnsi="Average"/>
+          <w:sz w:val="40"/>
+          <w:szCs w:val="40"/>
+        </w:rPr>
+      </w:pPr>
+      <w:bookmarkStart w:colFirst="0" w:colLast="0" w:name="_5hrytbnfe84z" w:id="4"/>
+      <w:bookmarkEnd w:id="4"/>
+      <w:r>
+        <w:rPr>
+          <w:rFonts w:ascii="Average" w:cs="Average" w:eastAsia="Average" w:hAnsi="Average"/>
+          <w:rtl w:val="0"/>
+        </w:rPr>
+        <w:t xml:space="preserve"> Appendix</w:t>
+      </w:r>
+    </w:p>
+    <w:p>
+      <w:pPr>
+        <w:ind w:left="0" w:firstLine="0"/>
+        <w:contextualSpacing w:val="0"/>
+        <w:rPr/>
+      </w:pPr>
+      <w:r>
+        <w:rPr>
+          <w:rtl w:val="0"/>
+        </w:rPr>
+        <w:t xml:space="preserve">1. ProfilIoT: A Machine Learning Approach for IoT Device Identification Based on Network Traffic Analysis - Yair Meidan , Michael Bohadana , Asaf Shabtai , Juan David Guarnizo , Mart´ın Ochoa , Nils Ole Tippenhauer , and Yuval Elovici (2017)</w:t>
+      </w:r>
+    </w:p>
+    <w:p>
+      <w:pPr>
+        <w:ind w:left="0" w:firstLine="0"/>
+        <w:contextualSpacing w:val="0"/>
+        <w:rPr/>
+      </w:pPr>
+      <w:r>
+        <w:rPr>
+          <w:rtl w:val="0"/>
+        </w:rPr>
+      </w:r>
+    </w:p>
+    <w:p>
+      <w:pPr>
+        <w:ind w:left="0" w:firstLine="0"/>
+        <w:contextualSpacing w:val="0"/>
+        <w:rPr/>
+      </w:pPr>
+      <w:r>
+        <w:rPr>
+          <w:rtl w:val="0"/>
+        </w:rPr>
+        <w:t xml:space="preserve">2. Detection of Unauthorized IoT Devices Using Machine Learning Techniques (2018)</w:t>
+      </w:r>
       <w:r>
         <w:rPr>
           <w:rtl w:val="0"/>

</xml_diff>

<commit_message>
Updating the final report
Containing more information in the related work + appendix sections and the general structure (all chapters headers are now included)
</commit_message>
<xml_diff>
--- a/IOT Device Identification Using Machine Learning Techniques.docx
+++ b/IOT Device Identification Using Machine Learning Techniques.docx
@@ -367,7 +367,7 @@
           <w:rFonts w:ascii="Average" w:cs="Average" w:eastAsia="Average" w:hAnsi="Average"/>
           <w:rtl w:val="0"/>
         </w:rPr>
-        <w:t xml:space="preserve"> Related Work</w:t>
+        <w:t xml:space="preserve"> Related Works</w:t>
       </w:r>
       <w:r>
         <w:rPr>
@@ -423,7 +423,7 @@
         <w:rPr>
           <w:rtl w:val="0"/>
         </w:rPr>
-        <w:t xml:space="preserve">In another paper, a similar mechanism was used for the detection of unauthorized IOT devices in the network using machine learning techniques. Traffic was collected from 17 distinct IOT devices, representing 9 types of IOT devices. Based on a classifications of a 20-sessions sequences and the use of the majority rule the classifier managed to understand whether the device was part of the whitelisted devices. The machine learning model used in this paper was the Random Forest model. The general method proposed in the paper as follows:</w:t>
+        <w:t xml:space="preserve">In another paper [2], a similar mechanism was used for the detection of unauthorized IOT devices in the network using machine learning techniques. Traffic was collected from 17 distinct IOT devices, representing 9 types of IOT devices. Based on a classifications of a 20-sessions sequences and the use of the majority rule the classifier managed to understand whether the device was part of the whitelisted devices. The machine learning model used in this paper was the Random Forest model. The general method proposed in the paper as follows:</w:t>
       </w:r>
     </w:p>
     <w:p>
@@ -504,18 +504,62 @@
         <w:rPr>
           <w:rtl w:val="0"/>
         </w:rPr>
-      </w:r>
-    </w:p>
-    <w:p>
-      <w:pPr>
-        <w:contextualSpacing w:val="0"/>
-        <w:rPr/>
-      </w:pPr>
-      <w:r>
-        <w:rPr>
-          <w:rtl w:val="0"/>
-        </w:rPr>
-        <w:t xml:space="preserve"> </w:t>
+        <w:t xml:space="preserve">It is also worth mentioning that there are previous works related to the usage of network traffic data analysis in general and not only in relation to the IOT domain. An example for such work is a paper describing a method of unknown malware detection using network traffic classification [3]. In this paper, a method using a supervised machine learning techniques is described and the way it can be used for detection of malicious communication like the interaction with a command and control servers. The solution was based on different layers of the network stack and different protocols. The paper is useful for understanding the different approaches of network data analysis like packet-level vs flow-level analysis, port-based attributes vs payload based attributes vs statistical based attributes etc. </w:t>
+      </w:r>
+    </w:p>
+    <w:p>
+      <w:pPr>
+        <w:contextualSpacing w:val="0"/>
+        <w:rPr/>
+      </w:pPr>
+      <w:r>
+        <w:rPr>
+          <w:rtl w:val="0"/>
+        </w:rPr>
+      </w:r>
+    </w:p>
+    <w:p>
+      <w:pPr>
+        <w:contextualSpacing w:val="0"/>
+        <w:rPr/>
+      </w:pPr>
+      <w:r>
+        <w:rPr>
+          <w:rtl w:val="0"/>
+        </w:rPr>
+      </w:r>
+    </w:p>
+    <w:p>
+      <w:pPr>
+        <w:contextualSpacing w:val="0"/>
+        <w:rPr/>
+      </w:pPr>
+      <w:r>
+        <w:rPr>
+          <w:rtl w:val="0"/>
+        </w:rPr>
+      </w:r>
+    </w:p>
+    <w:p>
+      <w:pPr>
+        <w:contextualSpacing w:val="0"/>
+        <w:rPr/>
+      </w:pPr>
+      <w:r>
+        <w:rPr>
+          <w:rtl w:val="0"/>
+        </w:rPr>
+      </w:r>
+    </w:p>
+    <w:p>
+      <w:pPr>
+        <w:contextualSpacing w:val="0"/>
+        <w:rPr/>
+      </w:pPr>
+      <w:r>
+        <w:rPr>
+          <w:rtl w:val="0"/>
+        </w:rPr>
       </w:r>
     </w:p>
     <w:p>
@@ -541,7 +585,116 @@
           <w:rFonts w:ascii="Average" w:cs="Average" w:eastAsia="Average" w:hAnsi="Average"/>
           <w:rtl w:val="0"/>
         </w:rPr>
-        <w:t xml:space="preserve"> Appendix</w:t>
+        <w:t xml:space="preserve">Proposed Method </w:t>
+      </w:r>
+    </w:p>
+    <w:p>
+      <w:pPr>
+        <w:pStyle w:val="Heading1"/>
+        <w:numPr>
+          <w:ilvl w:val="0"/>
+          <w:numId w:val="1"/>
+        </w:numPr>
+        <w:spacing w:before="200" w:lineRule="auto"/>
+        <w:ind w:left="270" w:hanging="360"/>
+        <w:contextualSpacing w:val="0"/>
+        <w:rPr>
+          <w:rFonts w:ascii="Average" w:cs="Average" w:eastAsia="Average" w:hAnsi="Average"/>
+          <w:sz w:val="40"/>
+          <w:szCs w:val="40"/>
+        </w:rPr>
+      </w:pPr>
+      <w:bookmarkStart w:colFirst="0" w:colLast="0" w:name="_7p0c4gx3liw2" w:id="5"/>
+      <w:bookmarkEnd w:id="5"/>
+      <w:r>
+        <w:rPr>
+          <w:rFonts w:ascii="Average" w:cs="Average" w:eastAsia="Average" w:hAnsi="Average"/>
+          <w:rtl w:val="0"/>
+        </w:rPr>
+        <w:t xml:space="preserve">Evaluation</w:t>
+      </w:r>
+    </w:p>
+    <w:p>
+      <w:pPr>
+        <w:pStyle w:val="Heading1"/>
+        <w:numPr>
+          <w:ilvl w:val="0"/>
+          <w:numId w:val="1"/>
+        </w:numPr>
+        <w:spacing w:before="200" w:lineRule="auto"/>
+        <w:ind w:left="270" w:hanging="360"/>
+        <w:contextualSpacing w:val="0"/>
+        <w:rPr>
+          <w:rFonts w:ascii="Average" w:cs="Average" w:eastAsia="Average" w:hAnsi="Average"/>
+          <w:sz w:val="40"/>
+          <w:szCs w:val="40"/>
+        </w:rPr>
+      </w:pPr>
+      <w:bookmarkStart w:colFirst="0" w:colLast="0" w:name="_set2qq3u02t6" w:id="6"/>
+      <w:bookmarkEnd w:id="6"/>
+      <w:r>
+        <w:rPr>
+          <w:rFonts w:ascii="Average" w:cs="Average" w:eastAsia="Average" w:hAnsi="Average"/>
+          <w:rtl w:val="0"/>
+        </w:rPr>
+        <w:t xml:space="preserve">Results</w:t>
+      </w:r>
+    </w:p>
+    <w:p>
+      <w:pPr>
+        <w:pStyle w:val="Heading1"/>
+        <w:numPr>
+          <w:ilvl w:val="0"/>
+          <w:numId w:val="1"/>
+        </w:numPr>
+        <w:spacing w:before="200" w:lineRule="auto"/>
+        <w:ind w:left="270" w:hanging="360"/>
+        <w:contextualSpacing w:val="0"/>
+        <w:rPr>
+          <w:rFonts w:ascii="Average" w:cs="Average" w:eastAsia="Average" w:hAnsi="Average"/>
+          <w:sz w:val="40"/>
+          <w:szCs w:val="40"/>
+        </w:rPr>
+      </w:pPr>
+      <w:bookmarkStart w:colFirst="0" w:colLast="0" w:name="_6mhq79eb34x" w:id="7"/>
+      <w:bookmarkEnd w:id="7"/>
+      <w:r>
+        <w:rPr>
+          <w:rFonts w:ascii="Average" w:cs="Average" w:eastAsia="Average" w:hAnsi="Average"/>
+          <w:rtl w:val="0"/>
+        </w:rPr>
+        <w:t xml:space="preserve">Discussion  </w:t>
+      </w:r>
+    </w:p>
+    <w:p>
+      <w:pPr>
+        <w:pStyle w:val="Heading1"/>
+        <w:numPr>
+          <w:ilvl w:val="0"/>
+          <w:numId w:val="1"/>
+        </w:numPr>
+        <w:spacing w:before="200" w:lineRule="auto"/>
+        <w:ind w:left="270" w:hanging="360"/>
+        <w:contextualSpacing w:val="0"/>
+        <w:rPr>
+          <w:rFonts w:ascii="Average" w:cs="Average" w:eastAsia="Average" w:hAnsi="Average"/>
+          <w:sz w:val="40"/>
+          <w:szCs w:val="40"/>
+        </w:rPr>
+      </w:pPr>
+      <w:bookmarkStart w:colFirst="0" w:colLast="0" w:name="_ayc6i5mod295" w:id="8"/>
+      <w:bookmarkEnd w:id="8"/>
+      <w:r>
+        <w:rPr>
+          <w:rFonts w:ascii="Average" w:cs="Average" w:eastAsia="Average" w:hAnsi="Average"/>
+          <w:rtl w:val="0"/>
+        </w:rPr>
+        <w:t xml:space="preserve">Appendix</w:t>
+      </w:r>
+      <w:r>
+        <w:rPr>
+          <w:rtl w:val="0"/>
+        </w:rPr>
       </w:r>
     </w:p>
     <w:p>
@@ -579,7 +732,32 @@
         <w:rPr>
           <w:rtl w:val="0"/>
         </w:rPr>
-        <w:t xml:space="preserve">2. Detection of Unauthorized IoT Devices Using Machine Learning Techniques (2018)</w:t>
+        <w:t xml:space="preserve">2. Detection of Unauthorized IoT Devices Using Machine Learning Techniques - Yair Meidan, Michael Bohadana, Asaf Shabtai, Martin Ochoa, Nils Ole Tippenhauer, Juan David Guarnizo, Yuval Elovici (2018)</w:t>
+      </w:r>
+    </w:p>
+    <w:p>
+      <w:pPr>
+        <w:ind w:left="0" w:firstLine="0"/>
+        <w:contextualSpacing w:val="0"/>
+        <w:rPr/>
+      </w:pPr>
+      <w:r>
+        <w:rPr>
+          <w:rtl w:val="0"/>
+        </w:rPr>
+      </w:r>
+    </w:p>
+    <w:p>
+      <w:pPr>
+        <w:ind w:left="0" w:firstLine="0"/>
+        <w:contextualSpacing w:val="0"/>
+        <w:rPr/>
+      </w:pPr>
+      <w:r>
+        <w:rPr>
+          <w:rtl w:val="0"/>
+        </w:rPr>
+        <w:t xml:space="preserve">3. Unknown Malware Detection Using Network Traffic Classification - Dmitri Bekerman, Bracha Shapira, Lior Rockach, Ariel Bar (2015) </w:t>
       </w:r>
       <w:r>
         <w:rPr>

</xml_diff>